<commit_message>
Added snapshot and some other small changes
</commit_message>
<xml_diff>
--- a/FindMe.docx
+++ b/FindMe.docx
@@ -928,35 +928,143 @@
         </w:rPr>
         <w:t>Screenshots:</w:t>
       </w:r>
-    </w:p>
-    <w:p>
-      <w:pPr>
-        <w:rPr>
-          <w:rFonts w:ascii="Times New Roman" w:hAnsi="Times New Roman" w:cs="Times New Roman"/>
-          <w:sz w:val="24"/>
-          <w:szCs w:val="24"/>
-        </w:rPr>
-      </w:pPr>
-    </w:p>
-    <w:p>
-      <w:pPr>
-        <w:rPr>
-          <w:rFonts w:ascii="Times New Roman" w:hAnsi="Times New Roman" w:cs="Times New Roman"/>
-          <w:sz w:val="24"/>
-          <w:szCs w:val="24"/>
-        </w:rPr>
-      </w:pPr>
       <w:r>
         <w:rPr>
           <w:rFonts w:ascii="Times New Roman" w:hAnsi="Times New Roman" w:cs="Times New Roman"/>
           <w:b/>
+          <w:noProof/>
           <w:sz w:val="32"/>
           <w:szCs w:val="32"/>
           <w:u w:val="single"/>
         </w:rPr>
-        <w:t>Key Competitors</w:t>
-      </w:r>
-      <w:r>
+        <w:drawing>
+          <wp:inline distT="0" distB="0" distL="0" distR="0">
+            <wp:extent cx="5943600" cy="3676650"/>
+            <wp:effectExtent l="0" t="0" r="0" b="0"/>
+            <wp:docPr id="1" name="Picture 1" descr="C:\Users\chiranthan\Desktop\nexus.jpg"/>
+            <wp:cNvGraphicFramePr>
+              <a:graphicFrameLocks xmlns:a="http://schemas.openxmlformats.org/drawingml/2006/main" noChangeAspect="1"/>
+            </wp:cNvGraphicFramePr>
+            <a:graphic xmlns:a="http://schemas.openxmlformats.org/drawingml/2006/main">
+              <a:graphicData uri="http://schemas.openxmlformats.org/drawingml/2006/picture">
+                <pic:pic xmlns:pic="http://schemas.openxmlformats.org/drawingml/2006/picture">
+                  <pic:nvPicPr>
+                    <pic:cNvPr id="0" name="Picture 1" descr="C:\Users\chiranthan\Desktop\nexus.jpg"/>
+                    <pic:cNvPicPr>
+                      <a:picLocks noChangeAspect="1" noChangeArrowheads="1"/>
+                    </pic:cNvPicPr>
+                  </pic:nvPicPr>
+                  <pic:blipFill>
+                    <a:blip r:embed="rId8">
+                      <a:extLst>
+                        <a:ext uri="{28A0092B-C50C-407E-A947-70E740481C1C}">
+                          <a14:useLocalDpi xmlns:a14="http://schemas.microsoft.com/office/drawing/2010/main" val="0"/>
+                        </a:ext>
+                      </a:extLst>
+                    </a:blip>
+                    <a:srcRect/>
+                    <a:stretch>
+                      <a:fillRect/>
+                    </a:stretch>
+                  </pic:blipFill>
+                  <pic:spPr bwMode="auto">
+                    <a:xfrm>
+                      <a:off x="0" y="0"/>
+                      <a:ext cx="5943600" cy="3676650"/>
+                    </a:xfrm>
+                    <a:prstGeom prst="rect">
+                      <a:avLst/>
+                    </a:prstGeom>
+                    <a:noFill/>
+                    <a:ln>
+                      <a:noFill/>
+                    </a:ln>
+                  </pic:spPr>
+                </pic:pic>
+              </a:graphicData>
+            </a:graphic>
+          </wp:inline>
+        </w:drawing>
+      </w:r>
+    </w:p>
+    <w:p>
+      <w:pPr>
+        <w:pStyle w:val="ListParagraph"/>
+        <w:numPr>
+          <w:ilvl w:val="0"/>
+          <w:numId w:val="12"/>
+        </w:numPr>
+        <w:rPr>
+          <w:rFonts w:ascii="Times New Roman" w:hAnsi="Times New Roman" w:cs="Times New Roman"/>
+          <w:sz w:val="24"/>
+          <w:szCs w:val="24"/>
+        </w:rPr>
+      </w:pPr>
+      <w:r>
+        <w:rPr>
+          <w:rFonts w:ascii="Times New Roman" w:hAnsi="Times New Roman" w:cs="Times New Roman"/>
+          <w:sz w:val="24"/>
+          <w:szCs w:val="24"/>
+        </w:rPr>
+        <w:t>MRC: The person whom you want to find.</w:t>
+      </w:r>
+    </w:p>
+    <w:p>
+      <w:pPr>
+        <w:pStyle w:val="ListParagraph"/>
+        <w:numPr>
+          <w:ilvl w:val="0"/>
+          <w:numId w:val="12"/>
+        </w:numPr>
+        <w:rPr>
+          <w:rFonts w:ascii="Times New Roman" w:hAnsi="Times New Roman" w:cs="Times New Roman"/>
+          <w:sz w:val="24"/>
+          <w:szCs w:val="24"/>
+        </w:rPr>
+      </w:pPr>
+      <w:r>
+        <w:rPr>
+          <w:rFonts w:ascii="Times New Roman" w:hAnsi="Times New Roman" w:cs="Times New Roman"/>
+          <w:sz w:val="24"/>
+          <w:szCs w:val="24"/>
+        </w:rPr>
+        <w:t>GACB and ERB: Buildings close by.</w:t>
+      </w:r>
+    </w:p>
+    <w:p>
+      <w:pPr>
+        <w:pStyle w:val="ListParagraph"/>
+        <w:numPr>
+          <w:ilvl w:val="0"/>
+          <w:numId w:val="12"/>
+        </w:numPr>
+        <w:rPr>
+          <w:rFonts w:ascii="Times New Roman" w:hAnsi="Times New Roman" w:cs="Times New Roman"/>
+          <w:sz w:val="24"/>
+          <w:szCs w:val="24"/>
+        </w:rPr>
+      </w:pPr>
+      <w:r>
+        <w:rPr>
+          <w:rFonts w:ascii="Times New Roman" w:hAnsi="Times New Roman" w:cs="Times New Roman"/>
+          <w:sz w:val="24"/>
+          <w:szCs w:val="24"/>
+        </w:rPr>
+        <w:t>Distance is displayed for the elements which are in the scope of the camera.</w:t>
+      </w:r>
+    </w:p>
+    <w:p>
+      <w:pPr>
+        <w:pStyle w:val="ListParagraph"/>
+        <w:rPr>
+          <w:rFonts w:ascii="Times New Roman" w:hAnsi="Times New Roman" w:cs="Times New Roman"/>
+          <w:sz w:val="24"/>
+          <w:szCs w:val="24"/>
+        </w:rPr>
+      </w:pPr>
+    </w:p>
+    <w:p>
+      <w:pPr>
         <w:rPr>
           <w:rFonts w:ascii="Times New Roman" w:hAnsi="Times New Roman" w:cs="Times New Roman"/>
           <w:b/>
@@ -964,8 +1072,7 @@
           <w:szCs w:val="32"/>
           <w:u w:val="single"/>
         </w:rPr>
-        <w:t xml:space="preserve"> </w:t>
-      </w:r>
+      </w:pPr>
       <w:r>
         <w:rPr>
           <w:rFonts w:ascii="Times New Roman" w:hAnsi="Times New Roman" w:cs="Times New Roman"/>
@@ -974,15 +1081,30 @@
           <w:szCs w:val="32"/>
           <w:u w:val="single"/>
         </w:rPr>
+        <w:lastRenderedPageBreak/>
+        <w:t xml:space="preserve">Top </w:t>
+      </w:r>
+      <w:r>
+        <w:rPr>
+          <w:rFonts w:ascii="Times New Roman" w:hAnsi="Times New Roman" w:cs="Times New Roman"/>
+          <w:b/>
+          <w:sz w:val="32"/>
+          <w:szCs w:val="32"/>
+          <w:u w:val="single"/>
+        </w:rPr>
+        <w:t>Competitors</w:t>
+      </w:r>
+      <w:bookmarkStart w:id="0" w:name="_GoBack"/>
+      <w:bookmarkEnd w:id="0"/>
+      <w:r>
+        <w:rPr>
+          <w:rFonts w:ascii="Times New Roman" w:hAnsi="Times New Roman" w:cs="Times New Roman"/>
+          <w:b/>
+          <w:sz w:val="32"/>
+          <w:szCs w:val="32"/>
+          <w:u w:val="single"/>
+        </w:rPr>
         <w:t>:</w:t>
-      </w:r>
-      <w:r>
-        <w:rPr>
-          <w:rFonts w:ascii="Times New Roman" w:hAnsi="Times New Roman" w:cs="Times New Roman"/>
-          <w:sz w:val="24"/>
-          <w:szCs w:val="24"/>
-        </w:rPr>
-        <w:t xml:space="preserve"> </w:t>
       </w:r>
     </w:p>
     <w:p>
@@ -1336,7 +1458,6 @@
           <w:szCs w:val="32"/>
           <w:u w:val="single"/>
         </w:rPr>
-        <w:lastRenderedPageBreak/>
         <w:t xml:space="preserve">How </w:t>
       </w:r>
       <w:r>
@@ -1377,7 +1498,7 @@
           <w:szCs w:val="32"/>
           <w:u w:val="single"/>
         </w:rPr>
-        <w:t xml:space="preserve">risks to mitigate them </w:t>
+        <w:t xml:space="preserve">risks to mitigate </w:t>
       </w:r>
       <w:r>
         <w:rPr>
@@ -1387,7 +1508,7 @@
           <w:szCs w:val="32"/>
           <w:u w:val="single"/>
         </w:rPr>
-        <w:t>:</w:t>
+        <w:t>them?</w:t>
       </w:r>
     </w:p>
     <w:p>
@@ -1539,7 +1660,7 @@
           <w:szCs w:val="32"/>
           <w:u w:val="single"/>
         </w:rPr>
-        <w:t>First</w:t>
+        <w:t>first</w:t>
       </w:r>
       <w:r>
         <w:rPr>
@@ -1574,7 +1695,47 @@
           <w:sz w:val="24"/>
           <w:szCs w:val="24"/>
         </w:rPr>
-        <w:t xml:space="preserve"> from sensors( GPS, GYROMETER, ACCELEROMETER).</w:t>
+        <w:t xml:space="preserve"> from sensors</w:t>
+      </w:r>
+      <w:r>
+        <w:rPr>
+          <w:rFonts w:ascii="Times New Roman" w:hAnsi="Times New Roman" w:cs="Times New Roman"/>
+          <w:sz w:val="24"/>
+          <w:szCs w:val="24"/>
+        </w:rPr>
+        <w:t xml:space="preserve"> </w:t>
+      </w:r>
+      <w:r>
+        <w:rPr>
+          <w:rFonts w:ascii="Times New Roman" w:hAnsi="Times New Roman" w:cs="Times New Roman"/>
+          <w:sz w:val="24"/>
+          <w:szCs w:val="24"/>
+        </w:rPr>
+        <w:t>(</w:t>
+      </w:r>
+      <w:r>
+        <w:rPr>
+          <w:rFonts w:ascii="Times New Roman" w:hAnsi="Times New Roman" w:cs="Times New Roman"/>
+          <w:sz w:val="24"/>
+          <w:szCs w:val="24"/>
+        </w:rPr>
+        <w:t xml:space="preserve">GPS, GYROMETER, </w:t>
+      </w:r>
+      <w:r>
+        <w:rPr>
+          <w:rFonts w:ascii="Times New Roman" w:hAnsi="Times New Roman" w:cs="Times New Roman"/>
+          <w:sz w:val="24"/>
+          <w:szCs w:val="24"/>
+        </w:rPr>
+        <w:t>and ACCELEROMETER</w:t>
+      </w:r>
+      <w:r>
+        <w:rPr>
+          <w:rFonts w:ascii="Times New Roman" w:hAnsi="Times New Roman" w:cs="Times New Roman"/>
+          <w:sz w:val="24"/>
+          <w:szCs w:val="24"/>
+        </w:rPr>
+        <w:t>).</w:t>
       </w:r>
     </w:p>
     <w:p>
@@ -1593,8 +1754,6 @@
           <w:szCs w:val="24"/>
         </w:rPr>
       </w:pPr>
-      <w:bookmarkStart w:id="0" w:name="_GoBack"/>
-      <w:bookmarkEnd w:id="0"/>
       <w:r>
         <w:rPr>
           <w:rFonts w:ascii="Times New Roman" w:hAnsi="Times New Roman" w:cs="Times New Roman"/>
@@ -2455,6 +2614,118 @@
     </w:lvl>
   </w:abstractNum>
   <w:abstractNum w:abstractNumId="9">
+    <w:nsid w:val="6B1E1D89"/>
+    <w:multiLevelType w:val="hybridMultilevel"/>
+    <w:tmpl w:val="08D4F528"/>
+    <w:lvl w:ilvl="0" w:tplc="3CA26932">
+      <w:numFmt w:val="bullet"/>
+      <w:lvlText w:val=""/>
+      <w:lvlJc w:val="left"/>
+      <w:pPr>
+        <w:ind w:left="720" w:hanging="360"/>
+      </w:pPr>
+      <w:rPr>
+        <w:rFonts w:ascii="Wingdings" w:eastAsiaTheme="minorHAnsi" w:hAnsi="Wingdings" w:cs="Times New Roman" w:hint="default"/>
+      </w:rPr>
+    </w:lvl>
+    <w:lvl w:ilvl="1" w:tplc="04090003" w:tentative="1">
+      <w:start w:val="1"/>
+      <w:numFmt w:val="bullet"/>
+      <w:lvlText w:val="o"/>
+      <w:lvlJc w:val="left"/>
+      <w:pPr>
+        <w:ind w:left="1440" w:hanging="360"/>
+      </w:pPr>
+      <w:rPr>
+        <w:rFonts w:ascii="Courier New" w:hAnsi="Courier New" w:cs="Courier New" w:hint="default"/>
+      </w:rPr>
+    </w:lvl>
+    <w:lvl w:ilvl="2" w:tplc="04090005" w:tentative="1">
+      <w:start w:val="1"/>
+      <w:numFmt w:val="bullet"/>
+      <w:lvlText w:val=""/>
+      <w:lvlJc w:val="left"/>
+      <w:pPr>
+        <w:ind w:left="2160" w:hanging="360"/>
+      </w:pPr>
+      <w:rPr>
+        <w:rFonts w:ascii="Wingdings" w:hAnsi="Wingdings" w:hint="default"/>
+      </w:rPr>
+    </w:lvl>
+    <w:lvl w:ilvl="3" w:tplc="04090001" w:tentative="1">
+      <w:start w:val="1"/>
+      <w:numFmt w:val="bullet"/>
+      <w:lvlText w:val=""/>
+      <w:lvlJc w:val="left"/>
+      <w:pPr>
+        <w:ind w:left="2880" w:hanging="360"/>
+      </w:pPr>
+      <w:rPr>
+        <w:rFonts w:ascii="Symbol" w:hAnsi="Symbol" w:hint="default"/>
+      </w:rPr>
+    </w:lvl>
+    <w:lvl w:ilvl="4" w:tplc="04090003" w:tentative="1">
+      <w:start w:val="1"/>
+      <w:numFmt w:val="bullet"/>
+      <w:lvlText w:val="o"/>
+      <w:lvlJc w:val="left"/>
+      <w:pPr>
+        <w:ind w:left="3600" w:hanging="360"/>
+      </w:pPr>
+      <w:rPr>
+        <w:rFonts w:ascii="Courier New" w:hAnsi="Courier New" w:cs="Courier New" w:hint="default"/>
+      </w:rPr>
+    </w:lvl>
+    <w:lvl w:ilvl="5" w:tplc="04090005" w:tentative="1">
+      <w:start w:val="1"/>
+      <w:numFmt w:val="bullet"/>
+      <w:lvlText w:val=""/>
+      <w:lvlJc w:val="left"/>
+      <w:pPr>
+        <w:ind w:left="4320" w:hanging="360"/>
+      </w:pPr>
+      <w:rPr>
+        <w:rFonts w:ascii="Wingdings" w:hAnsi="Wingdings" w:hint="default"/>
+      </w:rPr>
+    </w:lvl>
+    <w:lvl w:ilvl="6" w:tplc="04090001" w:tentative="1">
+      <w:start w:val="1"/>
+      <w:numFmt w:val="bullet"/>
+      <w:lvlText w:val=""/>
+      <w:lvlJc w:val="left"/>
+      <w:pPr>
+        <w:ind w:left="5040" w:hanging="360"/>
+      </w:pPr>
+      <w:rPr>
+        <w:rFonts w:ascii="Symbol" w:hAnsi="Symbol" w:hint="default"/>
+      </w:rPr>
+    </w:lvl>
+    <w:lvl w:ilvl="7" w:tplc="04090003" w:tentative="1">
+      <w:start w:val="1"/>
+      <w:numFmt w:val="bullet"/>
+      <w:lvlText w:val="o"/>
+      <w:lvlJc w:val="left"/>
+      <w:pPr>
+        <w:ind w:left="5760" w:hanging="360"/>
+      </w:pPr>
+      <w:rPr>
+        <w:rFonts w:ascii="Courier New" w:hAnsi="Courier New" w:cs="Courier New" w:hint="default"/>
+      </w:rPr>
+    </w:lvl>
+    <w:lvl w:ilvl="8" w:tplc="04090005" w:tentative="1">
+      <w:start w:val="1"/>
+      <w:numFmt w:val="bullet"/>
+      <w:lvlText w:val=""/>
+      <w:lvlJc w:val="left"/>
+      <w:pPr>
+        <w:ind w:left="6480" w:hanging="360"/>
+      </w:pPr>
+      <w:rPr>
+        <w:rFonts w:ascii="Wingdings" w:hAnsi="Wingdings" w:hint="default"/>
+      </w:rPr>
+    </w:lvl>
+  </w:abstractNum>
+  <w:abstractNum w:abstractNumId="10">
     <w:nsid w:val="702471F4"/>
     <w:multiLevelType w:val="hybridMultilevel"/>
     <w:tmpl w:val="CA3E2EC2"/>
@@ -2540,7 +2811,7 @@
       </w:pPr>
     </w:lvl>
   </w:abstractNum>
-  <w:abstractNum w:abstractNumId="10">
+  <w:abstractNum w:abstractNumId="11">
     <w:nsid w:val="7D9B67CE"/>
     <w:multiLevelType w:val="hybridMultilevel"/>
     <w:tmpl w:val="8F927E2C"/>
@@ -2639,7 +2910,7 @@
     <w:abstractNumId w:val="5"/>
   </w:num>
   <w:num w:numId="4">
-    <w:abstractNumId w:val="10"/>
+    <w:abstractNumId w:val="11"/>
   </w:num>
   <w:num w:numId="5">
     <w:abstractNumId w:val="3"/>
@@ -2660,6 +2931,9 @@
     <w:abstractNumId w:val="2"/>
   </w:num>
   <w:num w:numId="11">
+    <w:abstractNumId w:val="10"/>
+  </w:num>
+  <w:num w:numId="12">
     <w:abstractNumId w:val="9"/>
   </w:num>
 </w:numbering>
@@ -3432,7 +3706,7 @@
 </file>
 
 <file path=customXml/itemProps1.xml><?xml version="1.0" encoding="utf-8"?>
-<ds:datastoreItem xmlns:ds="http://schemas.openxmlformats.org/officeDocument/2006/customXml" ds:itemID="{3900157F-5681-4126-99C8-5CAF4AA3C0F1}">
+<ds:datastoreItem xmlns:ds="http://schemas.openxmlformats.org/officeDocument/2006/customXml" ds:itemID="{53221644-75FC-4060-91D5-211BA814D192}">
   <ds:schemaRefs>
     <ds:schemaRef ds:uri="http://schemas.openxmlformats.org/officeDocument/2006/bibliography"/>
   </ds:schemaRefs>

</xml_diff>

<commit_message>
Some changes in FindMe.doc
</commit_message>
<xml_diff>
--- a/FindMe.docx
+++ b/FindMe.docx
@@ -157,6 +157,17 @@
           <w:u w:val="single"/>
         </w:rPr>
       </w:pPr>
+      <w:r>
+        <w:rPr>
+          <w:rFonts w:ascii="Times New Roman" w:hAnsi="Times New Roman" w:cs="Times New Roman"/>
+          <w:sz w:val="32"/>
+          <w:szCs w:val="32"/>
+          <w:u w:val="single"/>
+        </w:rPr>
+        <w:t>Team No. 1</w:t>
+      </w:r>
+      <w:bookmarkStart w:id="0" w:name="_GoBack"/>
+      <w:bookmarkEnd w:id="0"/>
     </w:p>
     <w:p>
       <w:pPr>
@@ -1094,8 +1105,6 @@
         </w:rPr>
         <w:t>Competitors</w:t>
       </w:r>
-      <w:bookmarkStart w:id="0" w:name="_GoBack"/>
-      <w:bookmarkEnd w:id="0"/>
       <w:r>
         <w:rPr>
           <w:rFonts w:ascii="Times New Roman" w:hAnsi="Times New Roman" w:cs="Times New Roman"/>
@@ -1126,7 +1135,15 @@
           <w:sz w:val="24"/>
           <w:szCs w:val="24"/>
         </w:rPr>
-        <w:t>Acrossair.</w:t>
+        <w:t>AcrossA</w:t>
+      </w:r>
+      <w:r>
+        <w:rPr>
+          <w:rFonts w:ascii="Times New Roman" w:hAnsi="Times New Roman" w:cs="Times New Roman"/>
+          <w:sz w:val="24"/>
+          <w:szCs w:val="24"/>
+        </w:rPr>
+        <w:t>ir.</w:t>
       </w:r>
     </w:p>
     <w:p>
@@ -3706,7 +3723,7 @@
 </file>
 
 <file path=customXml/itemProps1.xml><?xml version="1.0" encoding="utf-8"?>
-<ds:datastoreItem xmlns:ds="http://schemas.openxmlformats.org/officeDocument/2006/customXml" ds:itemID="{53221644-75FC-4060-91D5-211BA814D192}">
+<ds:datastoreItem xmlns:ds="http://schemas.openxmlformats.org/officeDocument/2006/customXml" ds:itemID="{0FD9F043-A28C-4B71-AB5A-4EC5918C3725}">
   <ds:schemaRefs>
     <ds:schemaRef ds:uri="http://schemas.openxmlformats.org/officeDocument/2006/bibliography"/>
   </ds:schemaRefs>

</xml_diff>

<commit_message>
Added the basic code for the project
Put this in your workspace before you start working on it. And after you
make changes in this, replace it in the Github folder
</commit_message>
<xml_diff>
--- a/FindMe.docx
+++ b/FindMe.docx
@@ -105,69 +105,78 @@
           <w:sz w:val="52"/>
           <w:szCs w:val="52"/>
         </w:rPr>
-        <w:t>FIND ME</w:t>
-      </w:r>
-    </w:p>
-    <w:p>
-      <w:pPr>
-        <w:ind w:left="2160" w:firstLine="720"/>
-        <w:rPr>
-          <w:rFonts w:ascii="Times New Roman" w:hAnsi="Times New Roman" w:cs="Times New Roman"/>
-          <w:sz w:val="32"/>
-          <w:szCs w:val="32"/>
-        </w:rPr>
-      </w:pPr>
-    </w:p>
-    <w:p>
-      <w:pPr>
-        <w:ind w:left="2160" w:firstLine="720"/>
-        <w:rPr>
-          <w:rFonts w:ascii="Times New Roman" w:hAnsi="Times New Roman" w:cs="Times New Roman"/>
-          <w:sz w:val="32"/>
-          <w:szCs w:val="32"/>
-        </w:rPr>
-      </w:pPr>
-    </w:p>
-    <w:p>
-      <w:pPr>
-        <w:rPr>
-          <w:rFonts w:ascii="Times New Roman" w:hAnsi="Times New Roman" w:cs="Times New Roman"/>
-          <w:sz w:val="32"/>
-          <w:szCs w:val="32"/>
-          <w:u w:val="single"/>
-        </w:rPr>
-      </w:pPr>
-    </w:p>
-    <w:p>
-      <w:pPr>
-        <w:rPr>
-          <w:rFonts w:ascii="Times New Roman" w:hAnsi="Times New Roman" w:cs="Times New Roman"/>
-          <w:sz w:val="32"/>
-          <w:szCs w:val="32"/>
-          <w:u w:val="single"/>
-        </w:rPr>
-      </w:pPr>
-    </w:p>
-    <w:p>
-      <w:pPr>
-        <w:rPr>
-          <w:rFonts w:ascii="Times New Roman" w:hAnsi="Times New Roman" w:cs="Times New Roman"/>
-          <w:sz w:val="32"/>
-          <w:szCs w:val="32"/>
-          <w:u w:val="single"/>
-        </w:rPr>
-      </w:pPr>
-      <w:r>
-        <w:rPr>
-          <w:rFonts w:ascii="Times New Roman" w:hAnsi="Times New Roman" w:cs="Times New Roman"/>
-          <w:sz w:val="32"/>
-          <w:szCs w:val="32"/>
-          <w:u w:val="single"/>
-        </w:rPr>
-        <w:t>Team No. 1</w:t>
+        <w:t xml:space="preserve">TITLE: </w:t>
       </w:r>
       <w:bookmarkStart w:id="0" w:name="_GoBack"/>
       <w:bookmarkEnd w:id="0"/>
+      <w:r>
+        <w:rPr>
+          <w:rFonts w:ascii="Times New Roman" w:hAnsi="Times New Roman" w:cs="Times New Roman"/>
+          <w:b/>
+          <w:sz w:val="52"/>
+          <w:szCs w:val="52"/>
+        </w:rPr>
+        <w:t>FindMe</w:t>
+      </w:r>
+    </w:p>
+    <w:p>
+      <w:pPr>
+        <w:ind w:left="2160" w:firstLine="720"/>
+        <w:rPr>
+          <w:rFonts w:ascii="Times New Roman" w:hAnsi="Times New Roman" w:cs="Times New Roman"/>
+          <w:sz w:val="32"/>
+          <w:szCs w:val="32"/>
+        </w:rPr>
+      </w:pPr>
+    </w:p>
+    <w:p>
+      <w:pPr>
+        <w:ind w:left="2160" w:firstLine="720"/>
+        <w:rPr>
+          <w:rFonts w:ascii="Times New Roman" w:hAnsi="Times New Roman" w:cs="Times New Roman"/>
+          <w:sz w:val="32"/>
+          <w:szCs w:val="32"/>
+        </w:rPr>
+      </w:pPr>
+    </w:p>
+    <w:p>
+      <w:pPr>
+        <w:rPr>
+          <w:rFonts w:ascii="Times New Roman" w:hAnsi="Times New Roman" w:cs="Times New Roman"/>
+          <w:sz w:val="32"/>
+          <w:szCs w:val="32"/>
+          <w:u w:val="single"/>
+        </w:rPr>
+      </w:pPr>
+    </w:p>
+    <w:p>
+      <w:pPr>
+        <w:rPr>
+          <w:rFonts w:ascii="Times New Roman" w:hAnsi="Times New Roman" w:cs="Times New Roman"/>
+          <w:sz w:val="32"/>
+          <w:szCs w:val="32"/>
+          <w:u w:val="single"/>
+        </w:rPr>
+      </w:pPr>
+    </w:p>
+    <w:p>
+      <w:pPr>
+        <w:rPr>
+          <w:rFonts w:ascii="Times New Roman" w:hAnsi="Times New Roman" w:cs="Times New Roman"/>
+          <w:sz w:val="32"/>
+          <w:szCs w:val="32"/>
+          <w:u w:val="single"/>
+        </w:rPr>
+      </w:pPr>
+      <w:r>
+        <w:rPr>
+          <w:rFonts w:ascii="Times New Roman" w:hAnsi="Times New Roman" w:cs="Times New Roman"/>
+          <w:sz w:val="32"/>
+          <w:szCs w:val="32"/>
+          <w:u w:val="single"/>
+        </w:rPr>
+        <w:t>Team No. 1</w:t>
+      </w:r>
     </w:p>
     <w:p>
       <w:pPr>
@@ -3723,7 +3732,7 @@
 </file>
 
 <file path=customXml/itemProps1.xml><?xml version="1.0" encoding="utf-8"?>
-<ds:datastoreItem xmlns:ds="http://schemas.openxmlformats.org/officeDocument/2006/customXml" ds:itemID="{0FD9F043-A28C-4B71-AB5A-4EC5918C3725}">
+<ds:datastoreItem xmlns:ds="http://schemas.openxmlformats.org/officeDocument/2006/customXml" ds:itemID="{FD51135C-A235-4DE2-820E-9DCAFA4B6BE2}">
   <ds:schemaRefs>
     <ds:schemaRef ds:uri="http://schemas.openxmlformats.org/officeDocument/2006/bibliography"/>
   </ds:schemaRefs>

</xml_diff>